<commit_message>
Complete doc(approve, rearrange some page) & Add ppt(waiting for approval)
</commit_message>
<xml_diff>
--- a/BAB II_rev1.docx
+++ b/BAB II_rev1.docx
@@ -401,24 +401,18 @@
         <w:rPr>
           <w:lang w:val="id-ID"/>
         </w:rPr>
+        <w:t xml:space="preserve"> dalam pengelolaan</w:t>
+      </w:r>
+      <w:r>
+        <w:rPr>
+          <w:lang w:val="id-ID"/>
+        </w:rPr>
         <w:t xml:space="preserve"> </w:t>
       </w:r>
       <w:r>
         <w:rPr>
           <w:lang w:val="id-ID"/>
         </w:rPr>
-        <w:t>dalam pengelolaan</w:t>
-      </w:r>
-      <w:r>
-        <w:rPr>
-          <w:lang w:val="id-ID"/>
-        </w:rPr>
-        <w:t xml:space="preserve"> </w:t>
-      </w:r>
-      <w:r>
-        <w:rPr>
-          <w:lang w:val="id-ID"/>
-        </w:rPr>
         <w:t>data</w:t>
       </w:r>
       <w:r>
@@ -431,37 +425,7 @@
         <w:rPr>
           <w:lang w:val="id-ID"/>
         </w:rPr>
-        <w:t>penjualan masih secara manual. Setiap transaksi</w:t>
-      </w:r>
-      <w:r>
-        <w:rPr>
-          <w:lang w:val="id-ID"/>
-        </w:rPr>
-        <w:t xml:space="preserve"> </w:t>
-      </w:r>
-      <w:r>
-        <w:rPr>
-          <w:lang w:val="id-ID"/>
-        </w:rPr>
-        <w:t>pe</w:t>
-      </w:r>
-      <w:r>
-        <w:rPr>
-          <w:lang w:val="id-ID"/>
-        </w:rPr>
-        <w:t>njualan</w:t>
-      </w:r>
-      <w:r>
-        <w:rPr>
-          <w:lang w:val="id-ID"/>
-        </w:rPr>
-        <w:t xml:space="preserve"> masih bersifat manual yaitu dari orang ke orang, sehingga sering terjadi kesulitan dalam pembuatan laporan</w:t>
-      </w:r>
-      <w:r>
-        <w:rPr>
-          <w:lang w:val="id-ID"/>
-        </w:rPr>
-        <w:t xml:space="preserve"> data</w:t>
+        <w:t>penjualan masih secara manual. Setiap transaksi penjualan masih bersifat manual yaitu dari orang ke orang, sehingga sering terjadi kesulitan dalam pembuatan laporan data</w:t>
       </w:r>
       <w:r>
         <w:rPr>
@@ -513,19 +477,7 @@
         <w:rPr>
           <w:lang w:val="id-ID"/>
         </w:rPr>
-        <w:t xml:space="preserve">Adapun </w:t>
-      </w:r>
-      <w:r>
-        <w:rPr>
-          <w:lang w:val="id-ID"/>
-        </w:rPr>
-        <w:t>bisnis proses pada saat ini</w:t>
-      </w:r>
-      <w:r>
-        <w:rPr>
-          <w:lang w:val="id-ID"/>
-        </w:rPr>
-        <w:t xml:space="preserve"> adalah sebagai berikut:</w:t>
+        <w:t>Adapun bisnis proses pada saat ini adalah sebagai berikut:</w:t>
       </w:r>
     </w:p>
     <w:p>
@@ -1222,25 +1174,7 @@
         <w:rPr>
           <w:lang w:val="id-ID"/>
         </w:rPr>
-        <w:t>Untuk</w:t>
-      </w:r>
-      <w:r>
-        <w:rPr>
-          <w:lang w:val="id-ID"/>
-        </w:rPr>
-        <w:t xml:space="preserve"> mengatasi masalah tersebut dirancang sebuah </w:t>
-      </w:r>
-      <w:r>
-        <w:rPr>
-          <w:lang w:val="id-ID"/>
-        </w:rPr>
-        <w:t>situs</w:t>
-      </w:r>
-      <w:r>
-        <w:rPr>
-          <w:lang w:val="id-ID"/>
-        </w:rPr>
-        <w:t xml:space="preserve"> e-</w:t>
+        <w:t>Untuk mengatasi masalah tersebut dirancang sebuah situs e-</w:t>
       </w:r>
       <w:proofErr w:type="spellStart"/>
       <w:r>
@@ -1268,25 +1202,13 @@
         <w:rPr>
           <w:lang w:val="id-ID"/>
         </w:rPr>
-        <w:t xml:space="preserve"> berbasis web</w:t>
-      </w:r>
-      <w:r>
-        <w:rPr>
-          <w:lang w:val="id-ID"/>
-        </w:rPr>
-        <w:t xml:space="preserve"> yang menyediakan layanan terbaik dengan antarmuka pengguna yang intuitif,</w:t>
-      </w:r>
-      <w:r>
-        <w:rPr>
-          <w:lang w:val="id-ID"/>
-        </w:rPr>
-        <w:t xml:space="preserve"> </w:t>
-      </w:r>
-      <w:r>
-        <w:rPr>
-          <w:lang w:val="id-ID"/>
-        </w:rPr>
-        <w:t xml:space="preserve">fitur yang memudahkan proses pencarian dan pembelian </w:t>
+        <w:t xml:space="preserve"> berbasis web yang menyediakan layanan terbaik dengan antarmuka pengguna yang intuitif,</w:t>
+      </w:r>
+      <w:r>
+        <w:rPr>
+          <w:lang w:val="id-ID"/>
+        </w:rPr>
+        <w:t xml:space="preserve"> fitur yang memudahkan proses pencarian dan pembelian </w:t>
       </w:r>
       <w:proofErr w:type="spellStart"/>
       <w:r>
@@ -3903,6 +3825,7 @@
   <w:style w:type="character" w:default="1" w:styleId="DefaultParagraphFont">
     <w:name w:val="Default Paragraph Font"/>
     <w:uiPriority w:val="1"/>
+    <w:semiHidden/>
     <w:unhideWhenUsed/>
   </w:style>
   <w:style w:type="table" w:default="1" w:styleId="TableNormal">

</xml_diff>